<commit_message>
Rename pc to shortcut, add more languages.
</commit_message>
<xml_diff>
--- a/note/ila.docx
+++ b/note/ila.docx
@@ -15567,11 +15567,6 @@
       </m:oMathPara>
     </w:p>
     <w:p>
-      <w:pPr>
-        <w:rPr>
-          <w:rFonts w:hint="eastAsia"/>
-        </w:rPr>
-      </w:pPr>
       <m:oMathPara>
         <m:oMath>
           <m:r>
@@ -15584,7 +15579,232 @@
       </m:oMathPara>
     </w:p>
     <w:p/>
-    <w:p/>
+    <w:p>
+      <w:r>
+        <w:rPr>
+          <w:rFonts w:hint="eastAsia"/>
+        </w:rPr>
+        <w:t xml:space="preserve"> </w:t>
+      </w:r>
+      <m:oMath>
+        <m:sSub>
+          <m:sSubPr>
+            <m:ctrlPr>
+              <w:rPr>
+                <w:rFonts w:ascii="Cambria Math" w:hAnsi="Cambria Math"/>
+                <w:i/>
+              </w:rPr>
+            </m:ctrlPr>
+          </m:sSubPr>
+          <m:e>
+            <m:r>
+              <w:rPr>
+                <w:rFonts w:ascii="Cambria Math" w:hAnsi="Cambria Math"/>
+              </w:rPr>
+              <m:t>E</m:t>
+            </m:r>
+          </m:e>
+          <m:sub>
+            <m:r>
+              <w:rPr>
+                <w:rFonts w:ascii="Cambria Math" w:hAnsi="Cambria Math"/>
+              </w:rPr>
+              <m:t>32</m:t>
+            </m:r>
+          </m:sub>
+        </m:sSub>
+        <m:sSub>
+          <m:sSubPr>
+            <m:ctrlPr>
+              <w:rPr>
+                <w:rFonts w:ascii="Cambria Math" w:hAnsi="Cambria Math"/>
+                <w:i/>
+              </w:rPr>
+            </m:ctrlPr>
+          </m:sSubPr>
+          <m:e>
+            <m:r>
+              <w:rPr>
+                <w:rFonts w:ascii="Cambria Math" w:hAnsi="Cambria Math"/>
+              </w:rPr>
+              <m:t>E</m:t>
+            </m:r>
+          </m:e>
+          <m:sub>
+            <m:r>
+              <w:rPr>
+                <w:rFonts w:ascii="Cambria Math" w:hAnsi="Cambria Math"/>
+              </w:rPr>
+              <m:t>31</m:t>
+            </m:r>
+          </m:sub>
+        </m:sSub>
+        <m:sSub>
+          <m:sSubPr>
+            <m:ctrlPr>
+              <w:rPr>
+                <w:rFonts w:ascii="Cambria Math" w:hAnsi="Cambria Math"/>
+                <w:i/>
+              </w:rPr>
+            </m:ctrlPr>
+          </m:sSubPr>
+          <m:e>
+            <m:r>
+              <w:rPr>
+                <w:rFonts w:ascii="Cambria Math" w:hAnsi="Cambria Math"/>
+              </w:rPr>
+              <m:t>E</m:t>
+            </m:r>
+          </m:e>
+          <m:sub>
+            <m:r>
+              <w:rPr>
+                <w:rFonts w:ascii="Cambria Math" w:hAnsi="Cambria Math"/>
+              </w:rPr>
+              <m:t>21</m:t>
+            </m:r>
+          </m:sub>
+        </m:sSub>
+        <m:r>
+          <w:rPr>
+            <w:rFonts w:ascii="Cambria Math" w:hAnsi="Cambria Math"/>
+          </w:rPr>
+          <m:t>A=U</m:t>
+        </m:r>
+        <m:d>
+          <m:dPr>
+            <m:ctrlPr>
+              <w:rPr>
+                <w:rFonts w:ascii="Cambria Math" w:hAnsi="Cambria Math"/>
+                <w:i/>
+              </w:rPr>
+            </m:ctrlPr>
+          </m:dPr>
+          <m:e>
+            <m:r>
+              <w:rPr>
+                <w:rFonts w:ascii="Cambria Math" w:hAnsi="Cambria Math"/>
+              </w:rPr>
+              <m:t>no row exchange</m:t>
+            </m:r>
+          </m:e>
+        </m:d>
+        <m:r>
+          <w:rPr>
+            <w:rFonts w:ascii="Cambria Math" w:hAnsi="Cambria Math"/>
+          </w:rPr>
+          <m:t xml:space="preserve">=&gt;A= </m:t>
+        </m:r>
+        <m:sSubSup>
+          <m:sSubSupPr>
+            <m:ctrlPr>
+              <w:rPr>
+                <w:rFonts w:ascii="Cambria Math" w:hAnsi="Cambria Math"/>
+                <w:i/>
+              </w:rPr>
+            </m:ctrlPr>
+          </m:sSubSupPr>
+          <m:e>
+            <m:r>
+              <w:rPr>
+                <w:rFonts w:ascii="Cambria Math" w:hAnsi="Cambria Math"/>
+              </w:rPr>
+              <m:t>E</m:t>
+            </m:r>
+          </m:e>
+          <m:sub>
+            <m:r>
+              <w:rPr>
+                <w:rFonts w:ascii="Cambria Math" w:hAnsi="Cambria Math"/>
+              </w:rPr>
+              <m:t>21</m:t>
+            </m:r>
+          </m:sub>
+          <m:sup>
+            <m:r>
+              <w:rPr>
+                <w:rFonts w:ascii="Cambria Math" w:hAnsi="Cambria Math"/>
+              </w:rPr>
+              <m:t>-1</m:t>
+            </m:r>
+          </m:sup>
+        </m:sSubSup>
+        <m:sSubSup>
+          <m:sSubSupPr>
+            <m:ctrlPr>
+              <w:rPr>
+                <w:rFonts w:ascii="Cambria Math" w:hAnsi="Cambria Math"/>
+                <w:i/>
+              </w:rPr>
+            </m:ctrlPr>
+          </m:sSubSupPr>
+          <m:e>
+            <m:r>
+              <w:rPr>
+                <w:rFonts w:ascii="Cambria Math" w:hAnsi="Cambria Math"/>
+              </w:rPr>
+              <m:t>E</m:t>
+            </m:r>
+          </m:e>
+          <m:sub>
+            <m:r>
+              <w:rPr>
+                <w:rFonts w:ascii="Cambria Math" w:hAnsi="Cambria Math"/>
+              </w:rPr>
+              <m:t>31</m:t>
+            </m:r>
+          </m:sub>
+          <m:sup>
+            <m:r>
+              <w:rPr>
+                <w:rFonts w:ascii="Cambria Math" w:hAnsi="Cambria Math"/>
+              </w:rPr>
+              <m:t>-1</m:t>
+            </m:r>
+          </m:sup>
+        </m:sSubSup>
+        <m:sSubSup>
+          <m:sSubSupPr>
+            <m:ctrlPr>
+              <w:rPr>
+                <w:rFonts w:ascii="Cambria Math" w:hAnsi="Cambria Math"/>
+                <w:i/>
+              </w:rPr>
+            </m:ctrlPr>
+          </m:sSubSupPr>
+          <m:e>
+            <m:r>
+              <w:rPr>
+                <w:rFonts w:ascii="Cambria Math" w:hAnsi="Cambria Math"/>
+              </w:rPr>
+              <m:t>E</m:t>
+            </m:r>
+          </m:e>
+          <m:sub>
+            <m:r>
+              <w:rPr>
+                <w:rFonts w:ascii="Cambria Math" w:hAnsi="Cambria Math"/>
+              </w:rPr>
+              <m:t>32</m:t>
+            </m:r>
+          </m:sub>
+          <m:sup>
+            <m:r>
+              <w:rPr>
+                <w:rFonts w:ascii="Cambria Math" w:hAnsi="Cambria Math"/>
+              </w:rPr>
+              <m:t>-1</m:t>
+            </m:r>
+          </m:sup>
+        </m:sSubSup>
+        <m:r>
+          <w:rPr>
+            <w:rFonts w:ascii="Cambria Math" w:hAnsi="Cambria Math"/>
+          </w:rPr>
+          <m:t>U=LU</m:t>
+        </m:r>
+      </m:oMath>
+    </w:p>
     <w:p/>
     <w:p/>
     <w:p/>
@@ -16977,7 +17197,7 @@
 
 <file path=word/webextensions/taskpanes.xml><?xml version="1.0" encoding="utf-8"?>
 <wetp:taskpanes xmlns:wetp="http://schemas.microsoft.com/office/webextensions/taskpanes/2010/11">
-  <wetp:taskpane dockstate="right" visibility="1" width="438" row="0">
+  <wetp:taskpane dockstate="right" visibility="0" width="438" row="2">
     <wetp:webextensionref xmlns:r="http://schemas.openxmlformats.org/officeDocument/2006/relationships" r:id="rId1"/>
   </wetp:taskpane>
 </wetp:taskpanes>

</xml_diff>